<commit_message>
Add Deployed BE url.
</commit_message>
<xml_diff>
--- a/Team_19.docx
+++ b/Team_19.docx
@@ -356,109 +356,32 @@
           <w:sz w:val="56"/>
           <w:szCs w:val="56"/>
         </w:rPr>
-        <w:t>Course Code</w:t>
+        <w:t>Advanced Programming techniques</w:t>
       </w:r>
-      <w:r>
+    </w:p>
+    <w:p>
+      <w:pPr>
+        <w:spacing w:after="0" w:line="360" w:lineRule="auto"/>
+        <w:jc w:val="center"/>
         <w:rPr>
           <w:rFonts w:eastAsia="Times New Roman" w:cstheme="minorHAnsi"/>
           <w:b/>
           <w:bCs/>
           <w:color w:val="000000"/>
-          <w:sz w:val="56"/>
-          <w:szCs w:val="56"/>
-        </w:rPr>
-        <w:t xml:space="preserve"> (</w:t>
-      </w:r>
+          <w:sz w:val="52"/>
+          <w:szCs w:val="52"/>
+        </w:rPr>
+      </w:pPr>
       <w:r>
         <w:rPr>
           <w:rFonts w:eastAsia="Times New Roman" w:cstheme="minorHAnsi"/>
           <w:b/>
           <w:bCs/>
           <w:color w:val="000000"/>
-          <w:sz w:val="56"/>
-          <w:szCs w:val="56"/>
-        </w:rPr>
-        <w:t>Course Title</w:t>
-      </w:r>
-      <w:r>
-        <w:rPr>
-          <w:rFonts w:eastAsia="Times New Roman" w:cstheme="minorHAnsi"/>
-          <w:b/>
-          <w:bCs/>
-          <w:color w:val="000000"/>
-          <w:sz w:val="56"/>
-          <w:szCs w:val="56"/>
-        </w:rPr>
-        <w:t>)</w:t>
-      </w:r>
-    </w:p>
-    <w:p>
-      <w:pPr>
-        <w:spacing w:after="0" w:line="360" w:lineRule="auto"/>
-        <w:jc w:val="center"/>
-        <w:rPr>
-          <w:rFonts w:eastAsia="Times New Roman" w:cstheme="minorHAnsi"/>
-          <w:b/>
-          <w:bCs/>
-          <w:color w:val="000000"/>
           <w:sz w:val="52"/>
           <w:szCs w:val="52"/>
         </w:rPr>
-      </w:pPr>
-      <w:r>
-        <w:rPr>
-          <w:rFonts w:eastAsia="Times New Roman" w:cstheme="minorHAnsi"/>
-          <w:b/>
-          <w:bCs/>
-          <w:color w:val="000000"/>
-          <w:sz w:val="52"/>
-          <w:szCs w:val="52"/>
-        </w:rPr>
-        <w:t>Assignment</w:t>
-      </w:r>
-      <w:r>
-        <w:rPr>
-          <w:rFonts w:eastAsia="Times New Roman" w:cstheme="minorHAnsi"/>
-          <w:b/>
-          <w:bCs/>
-          <w:color w:val="000000"/>
-          <w:sz w:val="52"/>
-          <w:szCs w:val="52"/>
-        </w:rPr>
-        <w:t xml:space="preserve"> </w:t>
-      </w:r>
-      <w:r>
-        <w:rPr>
-          <w:rFonts w:eastAsia="Times New Roman" w:cstheme="minorHAnsi"/>
-          <w:b/>
-          <w:bCs/>
-          <w:color w:val="000000"/>
-          <w:sz w:val="52"/>
-          <w:szCs w:val="52"/>
-        </w:rPr>
-        <w:t>(1) (</w:t>
-      </w:r>
-      <w:r>
-        <w:rPr>
-          <w:rFonts w:eastAsia="Times New Roman" w:cstheme="minorHAnsi"/>
-          <w:b/>
-          <w:bCs/>
-          <w:color w:val="000000"/>
-          <w:sz w:val="52"/>
-          <w:szCs w:val="52"/>
-        </w:rPr>
-        <w:t>Document Title</w:t>
-      </w:r>
-      <w:r>
-        <w:rPr>
-          <w:rFonts w:eastAsia="Times New Roman" w:cstheme="minorHAnsi"/>
-          <w:b/>
-          <w:bCs/>
-          <w:color w:val="000000"/>
-          <w:sz w:val="52"/>
-          <w:szCs w:val="52"/>
-        </w:rPr>
-        <w:t>)</w:t>
+        <w:t>Project (CoEdit)</w:t>
       </w:r>
     </w:p>
     <w:p>
@@ -640,18 +563,8 @@
                 <w:sz w:val="28"/>
                 <w:szCs w:val="28"/>
               </w:rPr>
-              <w:t xml:space="preserve">Ahmed Tarek </w:t>
+              <w:t>Ahmed Tarek Abdelaal</w:t>
             </w:r>
-            <w:proofErr w:type="spellStart"/>
-            <w:r>
-              <w:rPr>
-                <w:color w:val="0A2F41" w:themeColor="accent1" w:themeShade="80"/>
-                <w:sz w:val="28"/>
-                <w:szCs w:val="28"/>
-              </w:rPr>
-              <w:t>Abdelaal</w:t>
-            </w:r>
-            <w:proofErr w:type="spellEnd"/>
           </w:p>
         </w:tc>
         <w:tc>
@@ -702,18 +615,8 @@
                 <w:sz w:val="28"/>
                 <w:szCs w:val="28"/>
               </w:rPr>
-              <w:t xml:space="preserve">Omar Ahmed </w:t>
+              <w:t>Omar Ahmed Desouki</w:t>
             </w:r>
-            <w:proofErr w:type="spellStart"/>
-            <w:r>
-              <w:rPr>
-                <w:color w:val="0A2F41" w:themeColor="accent1" w:themeShade="80"/>
-                <w:sz w:val="28"/>
-                <w:szCs w:val="28"/>
-              </w:rPr>
-              <w:t>Desouki</w:t>
-            </w:r>
-            <w:proofErr w:type="spellEnd"/>
           </w:p>
         </w:tc>
         <w:tc>
@@ -816,18 +719,8 @@
                 <w:sz w:val="28"/>
                 <w:szCs w:val="28"/>
               </w:rPr>
-              <w:t xml:space="preserve">Osama Youssef </w:t>
+              <w:t>Osama Youssef ElHattab</w:t>
             </w:r>
-            <w:proofErr w:type="spellStart"/>
-            <w:r>
-              <w:rPr>
-                <w:color w:val="0A2F41" w:themeColor="accent1" w:themeShade="80"/>
-                <w:sz w:val="28"/>
-                <w:szCs w:val="28"/>
-              </w:rPr>
-              <w:t>ElHattab</w:t>
-            </w:r>
-            <w:proofErr w:type="spellEnd"/>
           </w:p>
         </w:tc>
         <w:tc>

</xml_diff>